<commit_message>
add document describe 1.0.1
</commit_message>
<xml_diff>
--- a/其他文件/二维码签到系统文档.docx
+++ b/其他文件/二维码签到系统文档.docx
@@ -5,26 +5,82 @@
     <w:p>
       <w:pPr>
         <w:rPr>
-          <w:sz w:val="44"/>
-          <w:szCs w:val="44"/>
-        </w:rPr>
-      </w:pPr>
-      <w:r>
-        <w:rPr>
-          <w:rFonts w:hint="eastAsia"/>
           <w:b/>
           <w:sz w:val="44"/>
           <w:szCs w:val="44"/>
         </w:rPr>
-        <w:t>数据库表及其关系</w:t>
-      </w:r>
-      <w:r>
-        <w:rPr>
-          <w:rFonts w:hint="eastAsia"/>
+      </w:pPr>
+      <w:r>
+        <w:rPr>
+          <w:rFonts w:hint="eastAsia"/>
+          <w:b/>
           <w:sz w:val="44"/>
           <w:szCs w:val="44"/>
         </w:rPr>
-        <w:t>：</w:t>
+        <w:t>二维码签到系统文档</w:t>
+      </w:r>
+      <w:r>
+        <w:rPr>
+          <w:rFonts w:hint="eastAsia"/>
+          <w:b/>
+          <w:sz w:val="44"/>
+          <w:szCs w:val="44"/>
+        </w:rPr>
+        <w:t>1.0.0</w:t>
+      </w:r>
+    </w:p>
+    <w:p>
+      <w:pPr>
+        <w:rPr>
+          <w:rFonts w:hint="eastAsia"/>
+          <w:b/>
+          <w:sz w:val="32"/>
+          <w:szCs w:val="32"/>
+        </w:rPr>
+      </w:pPr>
+      <w:r>
+        <w:rPr>
+          <w:rFonts w:hint="eastAsia"/>
+          <w:b/>
+          <w:sz w:val="32"/>
+          <w:szCs w:val="32"/>
+        </w:rPr>
+        <w:t>一、</w:t>
+      </w:r>
+      <w:r>
+        <w:rPr>
+          <w:rFonts w:hint="eastAsia"/>
+          <w:b/>
+          <w:sz w:val="32"/>
+          <w:szCs w:val="32"/>
+        </w:rPr>
+        <w:t>开发文档</w:t>
+      </w:r>
+    </w:p>
+    <w:p>
+      <w:pPr>
+        <w:rPr>
+          <w:b/>
+          <w:sz w:val="32"/>
+          <w:szCs w:val="32"/>
+        </w:rPr>
+      </w:pPr>
+    </w:p>
+    <w:p>
+      <w:pPr>
+        <w:rPr>
+          <w:sz w:val="28"/>
+          <w:szCs w:val="28"/>
+        </w:rPr>
+      </w:pPr>
+      <w:r>
+        <w:rPr>
+          <w:rFonts w:hint="eastAsia"/>
+          <w:b/>
+          <w:sz w:val="28"/>
+          <w:szCs w:val="28"/>
+        </w:rPr>
+        <w:t>数据库表及其关系</w:t>
       </w:r>
     </w:p>
     <w:p>
@@ -3137,28 +3193,18 @@
       <w:pPr>
         <w:rPr>
           <w:b/>
-          <w:sz w:val="44"/>
-          <w:szCs w:val="44"/>
+          <w:sz w:val="28"/>
+          <w:szCs w:val="28"/>
         </w:rPr>
       </w:pPr>
       <w:r>
         <w:rPr>
           <w:rFonts w:hint="eastAsia"/>
           <w:b/>
-          <w:sz w:val="44"/>
-          <w:szCs w:val="44"/>
-        </w:rPr>
-        <w:lastRenderedPageBreak/>
+          <w:sz w:val="28"/>
+          <w:szCs w:val="28"/>
+        </w:rPr>
         <w:t>前后台组成结构图</w:t>
-      </w:r>
-      <w:r>
-        <w:rPr>
-          <w:rFonts w:hint="eastAsia"/>
-          <w:b/>
-          <w:sz w:val="44"/>
-          <w:szCs w:val="44"/>
-        </w:rPr>
-        <w:t>：</w:t>
       </w:r>
     </w:p>
     <w:p>
@@ -4019,31 +4065,58 @@
     <w:p/>
     <w:p/>
     <w:p/>
-    <w:p>
-      <w:pPr>
-        <w:rPr>
+    <w:p/>
+    <w:p>
+      <w:pPr>
+        <w:rPr>
+          <w:rFonts w:hint="eastAsia"/>
+        </w:rPr>
+      </w:pPr>
+    </w:p>
+    <w:p>
+      <w:pPr>
+        <w:rPr>
+          <w:rFonts w:hint="eastAsia"/>
           <w:b/>
-          <w:sz w:val="44"/>
-          <w:szCs w:val="44"/>
+          <w:sz w:val="32"/>
+          <w:szCs w:val="32"/>
         </w:rPr>
       </w:pPr>
       <w:r>
         <w:rPr>
           <w:rFonts w:hint="eastAsia"/>
           <w:b/>
-          <w:sz w:val="44"/>
-          <w:szCs w:val="44"/>
+          <w:sz w:val="32"/>
+          <w:szCs w:val="32"/>
+        </w:rPr>
+        <w:t>二、</w:t>
+      </w:r>
+      <w:r>
+        <w:rPr>
+          <w:rFonts w:hint="eastAsia"/>
+          <w:b/>
+          <w:sz w:val="32"/>
+          <w:szCs w:val="32"/>
+        </w:rPr>
+        <w:t>使用文档</w:t>
+      </w:r>
+    </w:p>
+    <w:p>
+      <w:pPr>
+        <w:rPr>
+          <w:b/>
+          <w:sz w:val="28"/>
+          <w:szCs w:val="28"/>
+        </w:rPr>
+      </w:pPr>
+      <w:r>
+        <w:rPr>
+          <w:rFonts w:hint="eastAsia"/>
+          <w:b/>
+          <w:sz w:val="28"/>
+          <w:szCs w:val="28"/>
         </w:rPr>
         <w:t>页面分析</w:t>
-      </w:r>
-      <w:r>
-        <w:rPr>
-          <w:rFonts w:hint="eastAsia"/>
-          <w:b/>
-          <w:sz w:val="44"/>
-          <w:szCs w:val="44"/>
-        </w:rPr>
-        <w:t>：</w:t>
       </w:r>
     </w:p>
     <w:p>
@@ -4126,7 +4199,14 @@
         <w:rPr>
           <w:rFonts w:hint="eastAsia"/>
         </w:rPr>
-        <w:t>在一定时间内有效，超时则失效。用户输入验证码，系统进行匹配。成功后就要求用户输入修改后的密码，两次密码输入相同则会对该用户数据库中的密码信息进行修改。</w:t>
+        <w:t>在一定时间内有效，超时则</w:t>
+      </w:r>
+      <w:r>
+        <w:rPr>
+          <w:rFonts w:hint="eastAsia"/>
+        </w:rPr>
+        <w:lastRenderedPageBreak/>
+        <w:t>失效。用户输入验证码，系统进行匹配。成功后就要求用户输入修改后的密码，两次密码输入相同则会对该用户数据库中的密码信息进行修改。</w:t>
       </w:r>
     </w:p>
     <w:p>
@@ -4194,14 +4274,7 @@
         <w:rPr>
           <w:rFonts w:hint="eastAsia"/>
         </w:rPr>
-        <w:t>系统账号是领导的账号，且成功登录的用户则会进入这个页面。这个是领导管理老师的</w:t>
-      </w:r>
-      <w:r>
-        <w:rPr>
-          <w:rFonts w:hint="eastAsia"/>
-        </w:rPr>
-        <w:lastRenderedPageBreak/>
-        <w:t>操作界面。</w:t>
+        <w:t>系统账号是领导的账号，且成功登录的用户则会进入这个页面。这个是领导管理老师的操作界面。</w:t>
       </w:r>
     </w:p>
     <w:p>
@@ -4489,6 +4562,7 @@
         <w:rPr>
           <w:rFonts w:hint="eastAsia"/>
         </w:rPr>
+        <w:lastRenderedPageBreak/>
         <w:t>的规划是查询该老师一个月的出勤情况，根据条件限制查询。比如只查询老师的缺勤记录。</w:t>
       </w:r>
     </w:p>
@@ -4566,7 +4640,6 @@
           <w:rFonts w:hint="eastAsia"/>
           <w:noProof/>
         </w:rPr>
-        <w:lastRenderedPageBreak/>
         <w:drawing>
           <wp:inline distT="0" distB="0" distL="0" distR="0" wp14:anchorId="2E841AB9" wp14:editId="1D01EA00">
             <wp:extent cx="5274310" cy="2081530"/>
@@ -4725,7 +4798,15 @@
           <w:rFonts w:hint="eastAsia"/>
           <w:noProof/>
         </w:rPr>
-        <w:t>选择老师，点击表格中周日到周六的时间表格，选择时间给老师安排。这里不理会是什么课。而是只考虑在这个时间点上老师有课。这里的时间应该是从开学到学期末结束。将一个礼拜的课程时间安排好了之后，以此类推，下个礼拜还是如此。如果遇到放假或者其他情况，则应修改这个时间的上课安排。这个也是在最后在做。</w:t>
+        <w:t>选择老师，点击表格中周日到周六的时间表格，选择时间给老师安排。这里不理会是什么课。而是只考虑在这个时间点上老师有课。这里的时间应该是从开学到学期末结束。将一个礼拜的课程时间安排好了之后，以此类推，下个礼拜还是如此。如果遇到放假或者其他情况，则应修改这个时间的上课安排。这个</w:t>
+      </w:r>
+      <w:r>
+        <w:rPr>
+          <w:rFonts w:hint="eastAsia"/>
+          <w:noProof/>
+        </w:rPr>
+        <w:lastRenderedPageBreak/>
+        <w:t>也是在最后在做。</w:t>
       </w:r>
     </w:p>
     <w:p>
@@ -4758,7 +4839,6 @@
         <w:pStyle w:val="a3"/>
         <w:ind w:left="1140" w:firstLineChars="0" w:firstLine="0"/>
         <w:rPr>
-          <w:rFonts w:hint="eastAsia"/>
           <w:noProof/>
         </w:rPr>
       </w:pPr>
@@ -4780,25 +4860,15 @@
           <w:rFonts w:hint="eastAsia"/>
           <w:noProof/>
         </w:rPr>
-        <w:t>字段换成这个老师的总学时，就是这个老师这个学期带的课的学时之和。每次上课前有个签到，不仅是学生自己签到，还有老师自己手动签到。每次老师展示二维码让学生签到，自己完成这次操作后签到，这样有个</w:t>
+        <w:t>字段换成这个老师的总学时，就是这个老师这个学期带的课的学时之和。每次上课前有个签到，不仅是学生自己签到，还有老师自己手动签到。每次老师展示二维码让学生签到，自己完成这次操作后签到，这样有个问题，就容易让老师作弊签到。就像是考试之前就已经知道考试的试卷的内容了。所以，仔细分析这个漏洞还是不能用代码避免的。</w:t>
       </w:r>
       <w:r>
         <w:rPr>
           <w:rFonts w:hint="eastAsia"/>
           <w:noProof/>
         </w:rPr>
-        <w:lastRenderedPageBreak/>
-        <w:t>问题，就容易让老师作弊签到。就像是考试之前就已经知道考试的试卷的内容了。所以，仔细分析这个漏洞还是不能用代码避免的。</w:t>
-      </w:r>
-      <w:r>
-        <w:rPr>
-          <w:rFonts w:hint="eastAsia"/>
-          <w:noProof/>
-        </w:rPr>
         <w:t>想到这里，逻辑不通，代码就不用写了。如果有更好的思路，再继续完善。</w:t>
       </w:r>
-      <w:bookmarkStart w:id="0" w:name="_GoBack"/>
-      <w:bookmarkEnd w:id="0"/>
     </w:p>
     <w:p>
       <w:pPr>
@@ -4983,104 +5053,9 @@
     </w:p>
     <w:p>
       <w:pPr>
-        <w:pStyle w:val="a3"/>
-        <w:ind w:left="420" w:firstLineChars="0" w:firstLine="0"/>
-      </w:pPr>
-    </w:p>
-    <w:p>
-      <w:pPr>
-        <w:pStyle w:val="a3"/>
-        <w:ind w:left="420" w:firstLineChars="0" w:firstLine="0"/>
-      </w:pPr>
-    </w:p>
-    <w:p>
-      <w:pPr>
-        <w:pStyle w:val="a3"/>
-        <w:ind w:left="420" w:firstLineChars="0" w:firstLine="0"/>
-      </w:pPr>
-    </w:p>
-    <w:p>
-      <w:pPr>
-        <w:pStyle w:val="a3"/>
-        <w:ind w:left="420" w:firstLineChars="0" w:firstLine="0"/>
-      </w:pPr>
-    </w:p>
-    <w:p>
-      <w:pPr>
-        <w:pStyle w:val="a3"/>
-        <w:ind w:left="420" w:firstLineChars="0" w:firstLine="0"/>
-      </w:pPr>
-    </w:p>
-    <w:p>
-      <w:pPr>
-        <w:pStyle w:val="a3"/>
-        <w:ind w:left="420" w:firstLineChars="0" w:firstLine="0"/>
-      </w:pPr>
-    </w:p>
-    <w:p>
-      <w:pPr>
-        <w:pStyle w:val="a3"/>
-        <w:ind w:left="420" w:firstLineChars="0" w:firstLine="0"/>
-      </w:pPr>
-    </w:p>
-    <w:p>
-      <w:pPr>
-        <w:pStyle w:val="a3"/>
-        <w:ind w:left="420" w:firstLineChars="0" w:firstLine="0"/>
-      </w:pPr>
-    </w:p>
-    <w:p>
-      <w:pPr>
-        <w:pStyle w:val="a3"/>
-        <w:ind w:left="420" w:firstLineChars="0" w:firstLine="0"/>
-      </w:pPr>
-    </w:p>
-    <w:p>
-      <w:pPr>
-        <w:pStyle w:val="a3"/>
-        <w:ind w:left="420" w:firstLineChars="0" w:firstLine="0"/>
-      </w:pPr>
-    </w:p>
-    <w:p>
-      <w:pPr>
-        <w:pStyle w:val="a3"/>
-        <w:ind w:left="420" w:firstLineChars="0" w:firstLine="0"/>
-      </w:pPr>
-    </w:p>
-    <w:p>
-      <w:pPr>
-        <w:pStyle w:val="a3"/>
-        <w:ind w:left="420" w:firstLineChars="0" w:firstLine="0"/>
-      </w:pPr>
-    </w:p>
-    <w:p>
-      <w:pPr>
-        <w:pStyle w:val="a3"/>
-        <w:ind w:left="420" w:firstLineChars="0" w:firstLine="0"/>
-      </w:pPr>
-    </w:p>
-    <w:p>
-      <w:pPr>
-        <w:pStyle w:val="a3"/>
-        <w:ind w:left="420" w:firstLineChars="0" w:firstLine="0"/>
-      </w:pPr>
-    </w:p>
-    <w:p>
-      <w:pPr>
-        <w:pStyle w:val="a3"/>
-        <w:ind w:left="420" w:firstLineChars="0" w:firstLine="0"/>
-      </w:pPr>
-    </w:p>
-    <w:p>
-      <w:pPr>
-        <w:pStyle w:val="a3"/>
-        <w:ind w:left="420" w:firstLineChars="0" w:firstLine="0"/>
-      </w:pPr>
-    </w:p>
-    <w:p>
-      <w:pPr>
-        <w:pStyle w:val="a3"/>
-        <w:ind w:left="420" w:firstLineChars="0" w:firstLine="0"/>
+        <w:rPr>
+          <w:rFonts w:hint="eastAsia"/>
+        </w:rPr>
       </w:pPr>
     </w:p>
     <w:p>
@@ -5152,6 +5127,7 @@
           <w:rFonts w:hint="eastAsia"/>
           <w:noProof/>
         </w:rPr>
+        <w:lastRenderedPageBreak/>
         <w:drawing>
           <wp:inline distT="0" distB="0" distL="0" distR="0">
             <wp:extent cx="5274310" cy="1477645"/>
@@ -5256,7 +5232,6 @@
         <w:rPr>
           <w:noProof/>
         </w:rPr>
-        <w:lastRenderedPageBreak/>
         <w:drawing>
           <wp:inline distT="0" distB="0" distL="0" distR="0">
             <wp:extent cx="5274310" cy="2991485"/>
@@ -5309,6 +5284,7 @@
         <w:rPr>
           <w:noProof/>
         </w:rPr>
+        <w:lastRenderedPageBreak/>
         <w:drawing>
           <wp:inline distT="0" distB="0" distL="0" distR="0">
             <wp:extent cx="5274310" cy="572770"/>
@@ -5383,6 +5359,13 @@
     </w:p>
     <w:p>
       <w:pPr>
+        <w:rPr>
+          <w:rFonts w:hint="eastAsia"/>
+        </w:rPr>
+      </w:pPr>
+    </w:p>
+    <w:p>
+      <w:pPr>
         <w:pStyle w:val="a3"/>
         <w:ind w:left="420" w:firstLineChars="0" w:firstLine="0"/>
       </w:pPr>
@@ -5392,53 +5375,10 @@
         <w:pStyle w:val="a3"/>
         <w:ind w:left="420" w:firstLineChars="0" w:firstLine="0"/>
       </w:pPr>
-    </w:p>
-    <w:p>
-      <w:pPr>
-        <w:pStyle w:val="a3"/>
-        <w:ind w:left="420" w:firstLineChars="0" w:firstLine="0"/>
-      </w:pPr>
-    </w:p>
-    <w:p>
-      <w:pPr>
-        <w:pStyle w:val="a3"/>
-        <w:ind w:left="420" w:firstLineChars="0" w:firstLine="0"/>
-      </w:pPr>
-    </w:p>
-    <w:p>
-      <w:pPr>
-        <w:pStyle w:val="a3"/>
-        <w:ind w:left="420" w:firstLineChars="0" w:firstLine="0"/>
-      </w:pPr>
-    </w:p>
-    <w:p>
-      <w:pPr>
-        <w:pStyle w:val="a3"/>
-        <w:ind w:left="420" w:firstLineChars="0" w:firstLine="0"/>
-      </w:pPr>
-    </w:p>
-    <w:p>
-      <w:pPr>
-        <w:pStyle w:val="a3"/>
-        <w:ind w:left="420" w:firstLineChars="0" w:firstLine="0"/>
-      </w:pPr>
-    </w:p>
-    <w:p>
-      <w:pPr>
-        <w:pStyle w:val="a3"/>
-        <w:ind w:left="420" w:firstLineChars="0" w:firstLine="0"/>
-      </w:pPr>
-    </w:p>
-    <w:p>
-      <w:pPr>
-        <w:pStyle w:val="a3"/>
-        <w:ind w:left="420" w:firstLineChars="0" w:firstLine="0"/>
-      </w:pPr>
       <w:r>
         <w:rPr>
           <w:noProof/>
         </w:rPr>
-        <w:lastRenderedPageBreak/>
         <w:drawing>
           <wp:inline distT="0" distB="0" distL="0" distR="0">
             <wp:extent cx="3028950" cy="3895725"/>
@@ -5675,11 +5615,55 @@
     </w:p>
     <w:p>
       <w:pPr>
-        <w:pStyle w:val="a3"/>
-        <w:ind w:left="420" w:firstLineChars="0" w:firstLine="0"/>
-      </w:pPr>
-    </w:p>
-    <w:p/>
+        <w:rPr>
+          <w:b/>
+          <w:sz w:val="44"/>
+          <w:szCs w:val="44"/>
+        </w:rPr>
+      </w:pPr>
+      <w:r>
+        <w:rPr>
+          <w:rFonts w:hint="eastAsia"/>
+          <w:b/>
+          <w:sz w:val="44"/>
+          <w:szCs w:val="44"/>
+        </w:rPr>
+        <w:lastRenderedPageBreak/>
+        <w:t>二维码签到系统文档</w:t>
+      </w:r>
+      <w:r>
+        <w:rPr>
+          <w:rFonts w:hint="eastAsia"/>
+          <w:b/>
+          <w:sz w:val="44"/>
+          <w:szCs w:val="44"/>
+        </w:rPr>
+        <w:t>1.0.1</w:t>
+      </w:r>
+    </w:p>
+    <w:p>
+      <w:r>
+        <w:rPr>
+          <w:rFonts w:hint="eastAsia"/>
+        </w:rPr>
+        <w:t>目前这个项目系统总体上是没有什么问题的。但是如果添加新的功能模块的时候，很难进一步开发，而且开发难度到后期是越来越大，代码量增加，模块划分不明确，代码混杂，这就导致现有的系统并不能随着时间的改变而有所调整。所幸现在的系统并不是</w:t>
+      </w:r>
+      <w:r>
+        <w:rPr>
+          <w:rFonts w:hint="eastAsia"/>
+        </w:rPr>
+        <w:t>很复杂。现在可以大胆的重新选择技术重新构建这个系统项目。</w:t>
+      </w:r>
+    </w:p>
+    <w:p>
+      <w:pPr>
+        <w:rPr>
+          <w:rFonts w:hint="eastAsia"/>
+        </w:rPr>
+      </w:pPr>
+      <w:bookmarkStart w:id="0" w:name="_GoBack"/>
+      <w:bookmarkEnd w:id="0"/>
+    </w:p>
     <w:p/>
     <w:p/>
     <w:sectPr>
@@ -6695,7 +6679,7 @@
 </file>
 
 <file path=customXml/itemProps1.xml><?xml version="1.0" encoding="utf-8"?>
-<ds:datastoreItem xmlns:ds="http://schemas.openxmlformats.org/officeDocument/2006/customXml" ds:itemID="{8BCBFA38-5D46-46EF-A16F-2A9E6438DE0A}">
+<ds:datastoreItem xmlns:ds="http://schemas.openxmlformats.org/officeDocument/2006/customXml" ds:itemID="{C140C016-32F5-48FC-A15B-CA086D1B975C}">
   <ds:schemaRefs>
     <ds:schemaRef ds:uri="http://schemas.openxmlformats.org/officeDocument/2006/bibliography"/>
   </ds:schemaRefs>

</xml_diff>